<commit_message>
introduce a `comment` statement.
This makes it possible to embed markup in the template that is not part
of the rendered output.
</commit_message>
<xml_diff>
--- a/test/fixtures/insertion_template.docx
+++ b/test/fixtures/insertion_template.docx
@@ -8,27 +8,14 @@
           <w:noProof/>
         </w:rPr>
       </w:pPr>
-      <w:r>
-        <w:fldChar w:fldCharType="begin"/>
-      </w:r>
-      <w:r>
-        <w:instrText xml:space="preserve"> MERGEFIELD =content \* MERGEFORMAT </w:instrText>
-      </w:r>
-      <w:r>
-        <w:fldChar w:fldCharType="separate"/>
-      </w:r>
-      <w:r>
-        <w:rPr>
-          <w:noProof/>
-        </w:rPr>
-        <w:t>«=content»</w:t>
-      </w:r>
-      <w:r>
-        <w:rPr>
-          <w:noProof/>
-        </w:rPr>
-        <w:fldChar w:fldCharType="end"/>
-      </w:r>
+      <w:fldSimple w:instr=" MERGEFIELD =content \* MERGEFORMAT ">
+        <w:r>
+          <w:rPr>
+            <w:noProof/>
+          </w:rPr>
+          <w:t>«=content»</w:t>
+        </w:r>
+      </w:fldSimple>
     </w:p>
     <w:p>
       <w:pPr>
@@ -49,7 +36,21 @@
           <w:noProof/>
           <w:color w:val="A6A6A6" w:themeColor="background1" w:themeShade="A6"/>
         </w:rPr>
-        <w:instrText xml:space="preserve"> MERGEFIELD content:if(!) \* MERGEFORMAT </w:instrText>
+        <w:instrText xml:space="preserve"> MERGEFIELD </w:instrText>
+      </w:r>
+      <w:r>
+        <w:rPr>
+          <w:noProof/>
+          <w:color w:val="A6A6A6" w:themeColor="background1" w:themeShade="A6"/>
+        </w:rPr>
+        <w:instrText>comment</w:instrText>
+      </w:r>
+      <w:r>
+        <w:rPr>
+          <w:noProof/>
+          <w:color w:val="A6A6A6" w:themeColor="background1" w:themeShade="A6"/>
+        </w:rPr>
+        <w:instrText xml:space="preserve"> \* MERGEFORMAT </w:instrText>
       </w:r>
       <w:r>
         <w:rPr>
@@ -63,7 +64,7 @@
           <w:noProof/>
           <w:color w:val="A6A6A6" w:themeColor="background1" w:themeShade="A6"/>
         </w:rPr>
-        <w:t>«content:if(!)»</w:t>
+        <w:t>«comment»</w:t>
       </w:r>
       <w:r>
         <w:rPr>
@@ -109,58 +110,72 @@
       <w:r>
         <w:t>H2</w:t>
       </w:r>
+    </w:p>
+    <w:p>
+      <w:pPr>
+        <w:pStyle w:val="Heading3"/>
+      </w:pPr>
+      <w:r>
+        <w:t>H3</w:t>
+      </w:r>
+    </w:p>
+    <w:p>
+      <w:pPr>
+        <w:rPr>
+          <w:color w:val="A6A6A6" w:themeColor="background1" w:themeShade="A6"/>
+        </w:rPr>
+      </w:pPr>
+      <w:r>
+        <w:rPr>
+          <w:noProof/>
+          <w:color w:val="A6A6A6" w:themeColor="background1" w:themeShade="A6"/>
+        </w:rPr>
+        <w:fldChar w:fldCharType="begin"/>
+      </w:r>
+      <w:r>
+        <w:rPr>
+          <w:noProof/>
+          <w:color w:val="A6A6A6" w:themeColor="background1" w:themeShade="A6"/>
+        </w:rPr>
+        <w:instrText xml:space="preserve"> MERGEFIELD </w:instrText>
+      </w:r>
+      <w:r>
+        <w:rPr>
+          <w:noProof/>
+          <w:color w:val="A6A6A6" w:themeColor="background1" w:themeShade="A6"/>
+        </w:rPr>
+        <w:instrText>endComment</w:instrText>
+      </w:r>
+      <w:r>
+        <w:rPr>
+          <w:noProof/>
+          <w:color w:val="A6A6A6" w:themeColor="background1" w:themeShade="A6"/>
+        </w:rPr>
+        <w:instrText xml:space="preserve"> \* MERGEFORMAT </w:instrText>
+      </w:r>
+      <w:r>
+        <w:rPr>
+          <w:noProof/>
+          <w:color w:val="A6A6A6" w:themeColor="background1" w:themeShade="A6"/>
+        </w:rPr>
+        <w:fldChar w:fldCharType="separate"/>
+      </w:r>
+      <w:r>
+        <w:rPr>
+          <w:noProof/>
+          <w:color w:val="A6A6A6" w:themeColor="background1" w:themeShade="A6"/>
+        </w:rPr>
+        <w:t>«endComment»</w:t>
+      </w:r>
+      <w:r>
+        <w:rPr>
+          <w:noProof/>
+          <w:color w:val="A6A6A6" w:themeColor="background1" w:themeShade="A6"/>
+        </w:rPr>
+        <w:fldChar w:fldCharType="end"/>
+      </w:r>
       <w:bookmarkStart w:id="0" w:name="_GoBack"/>
       <w:bookmarkEnd w:id="0"/>
-    </w:p>
-    <w:p>
-      <w:pPr>
-        <w:pStyle w:val="Heading3"/>
-      </w:pPr>
-      <w:r>
-        <w:t>H3</w:t>
-      </w:r>
-    </w:p>
-    <w:p>
-      <w:pPr>
-        <w:rPr>
-          <w:color w:val="A6A6A6" w:themeColor="background1" w:themeShade="A6"/>
-        </w:rPr>
-      </w:pPr>
-      <w:r>
-        <w:rPr>
-          <w:noProof/>
-          <w:color w:val="A6A6A6" w:themeColor="background1" w:themeShade="A6"/>
-        </w:rPr>
-        <w:fldChar w:fldCharType="begin"/>
-      </w:r>
-      <w:r>
-        <w:rPr>
-          <w:noProof/>
-          <w:color w:val="A6A6A6" w:themeColor="background1" w:themeShade="A6"/>
-        </w:rPr>
-        <w:instrText xml:space="preserve"> MERGEFIELD content:endIf \* MERGEFORMAT </w:instrText>
-      </w:r>
-      <w:r>
-        <w:rPr>
-          <w:noProof/>
-          <w:color w:val="A6A6A6" w:themeColor="background1" w:themeShade="A6"/>
-        </w:rPr>
-        <w:fldChar w:fldCharType="separate"/>
-      </w:r>
-      <w:r>
-        <w:rPr>
-          <w:noProof/>
-          <w:color w:val="A6A6A6" w:themeColor="background1" w:themeShade="A6"/>
-        </w:rPr>
-        <w:t>«content:endIf»</w:t>
-      </w:r>
-      <w:r>
-        <w:rPr>
-          <w:noProof/>
-          <w:color w:val="A6A6A6" w:themeColor="background1" w:themeShade="A6"/>
-        </w:rPr>
-        <w:fldChar w:fldCharType="end"/>
-      </w:r>
     </w:p>
     <w:sectPr>
       <w:pgSz w:w="11900" w:h="16840"/>

</xml_diff>